<commit_message>
feat: add dashboard real data, surat kematian, button kirim email, arsip data
</commit_message>
<xml_diff>
--- a/resources/files/surat-keterangan-miskin.docx
+++ b/resources/files/surat-keterangan-miskin.docx
@@ -2003,8 +2003,6 @@
           <w:lang w:eastAsia="zh-CN"/>
         </w:rPr>
       </w:pPr>
-      <w:bookmarkStart w:id="0" w:name="_GoBack"/>
-      <w:bookmarkEnd w:id="0"/>
     </w:p>
     <w:p>
       <w:pPr>
@@ -2446,6 +2444,8 @@
           <w:lang w:val="en-ID" w:eastAsia="zh-CN"/>
         </w:rPr>
       </w:pPr>
+      <w:bookmarkStart w:id="0" w:name="_GoBack"/>
+      <w:bookmarkEnd w:id="0"/>
     </w:p>
     <w:p>
       <w:pPr>
@@ -2473,6 +2473,17 @@
         </w:rPr>
         <w:tab/>
       </w:r>
+    </w:p>
+    <w:p>
+      <w:pPr>
+        <w:spacing w:after="0"/>
+        <w:jc w:val="both"/>
+        <w:rPr>
+          <w:rFonts w:ascii="Arial" w:hAnsi="Arial" w:cs="Arial"/>
+          <w:b/>
+          <w:lang w:val="en-ID" w:eastAsia="zh-CN"/>
+        </w:rPr>
+      </w:pPr>
     </w:p>
     <w:p>
       <w:pPr>
@@ -3058,7 +3069,7 @@
             </wp:anchor>
           </w:drawing>
         </mc:Choice>
-        <mc:Fallback xmlns:w16sdtfl="http://schemas.microsoft.com/office/word/2024/wordml/sdtformatlock" xmlns:w16sdtdh="http://schemas.microsoft.com/office/word/2020/wordml/sdtdatahash" xmlns:w16du="http://schemas.microsoft.com/office/word/2023/wordml/word16du" xmlns:w16="http://schemas.microsoft.com/office/word/2018/wordml" xmlns:w16cex="http://schemas.microsoft.com/office/word/2018/wordml/cex" xmlns:oel="http://schemas.microsoft.com/office/2019/extlst">
+        <mc:Fallback xmlns:oel="http://schemas.microsoft.com/office/2019/extlst" xmlns:w16cex="http://schemas.microsoft.com/office/word/2018/wordml/cex" xmlns:w16="http://schemas.microsoft.com/office/word/2018/wordml" xmlns:w16du="http://schemas.microsoft.com/office/word/2023/wordml/word16du" xmlns:w16sdtdh="http://schemas.microsoft.com/office/word/2020/wordml/sdtdatahash" xmlns:w16sdtfl="http://schemas.microsoft.com/office/word/2024/wordml/sdtformatlock">
           <w:pict>
             <v:shapetype w14:anchorId="6157C93D" id="_x0000_t32" coordsize="21600,21600" o:spt="32" o:oned="t" path="m,l21600,21600e" filled="f">
               <v:path arrowok="t" fillok="f" o:connecttype="none"/>
@@ -7996,7 +8007,7 @@
 </file>
 
 <file path=customXml/itemProps1.xml><?xml version="1.0" encoding="utf-8"?>
-<ds:datastoreItem xmlns:ds="http://schemas.openxmlformats.org/officeDocument/2006/customXml" ds:itemID="{B6382A71-A177-4C7E-B430-F8166FDD44C8}">
+<ds:datastoreItem xmlns:ds="http://schemas.openxmlformats.org/officeDocument/2006/customXml" ds:itemID="{F28BC464-DD21-4E40-9186-5E6B33C5DC42}">
   <ds:schemaRefs>
     <ds:schemaRef ds:uri="http://schemas.openxmlformats.org/officeDocument/2006/bibliography"/>
   </ds:schemaRefs>

</xml_diff>